<commit_message>
un poco más del reporte
</commit_message>
<xml_diff>
--- a/P1_142768_140398_144088.docx
+++ b/P1_142768_140398_144088.docx
@@ -689,9 +689,8 @@
     <w:p>
       <w:pPr>
         <w:rPr>
-          <w:rFonts w:ascii="Helvetica" w:hAnsi="Helvetica"/>
-          <w:b/>
-          <w:sz w:val="32"/>
+          <w:sz w:val="24"/>
+          <w:szCs w:val="24"/>
         </w:rPr>
       </w:pPr>
     </w:p>
@@ -707,7 +706,28 @@
           <w:sz w:val="24"/>
           <w:szCs w:val="24"/>
         </w:rPr>
-        <w:t xml:space="preserve">El algoritmo de </w:t>
+        <w:t>En esta práctica se revisó el procedimiento y las consideraciones que deben revisarse durante la construcción de una aplicación con Java RMI. Se tomó como objeto de estudio una aplicación simplificada de una casa de subastas. A continuación se explica la metodología,</w:t>
+      </w:r>
+      <w:r>
+        <w:rPr>
+          <w:sz w:val="24"/>
+          <w:szCs w:val="24"/>
+        </w:rPr>
+        <w:t xml:space="preserve"> los </w:t>
+      </w:r>
+      <w:r>
+        <w:rPr>
+          <w:sz w:val="24"/>
+          <w:szCs w:val="24"/>
+        </w:rPr>
+        <w:t xml:space="preserve">aspectos técnicos de </w:t>
+      </w:r>
+      <w:r>
+        <w:rPr>
+          <w:sz w:val="24"/>
+          <w:szCs w:val="24"/>
+        </w:rPr>
+        <w:t>arquitectura utilizados y [</w:t>
       </w:r>
       <w:proofErr w:type="spellStart"/>
       <w:r>
@@ -715,7 +735,7 @@
           <w:sz w:val="24"/>
           <w:szCs w:val="24"/>
         </w:rPr>
-        <w:t>stemming</w:t>
+        <w:t>blah</w:t>
       </w:r>
       <w:proofErr w:type="spellEnd"/>
       <w:r>
@@ -723,99 +743,8 @@
           <w:sz w:val="24"/>
           <w:szCs w:val="24"/>
         </w:rPr>
-        <w:t xml:space="preserve"> se refiere al proceso de reducir una palabra a su “</w:t>
-      </w:r>
-      <w:proofErr w:type="spellStart"/>
-      <w:r>
-        <w:rPr>
-          <w:sz w:val="24"/>
-          <w:szCs w:val="24"/>
-        </w:rPr>
-        <w:t>stem</w:t>
-      </w:r>
-      <w:proofErr w:type="spellEnd"/>
-      <w:r>
-        <w:rPr>
-          <w:sz w:val="24"/>
-          <w:szCs w:val="24"/>
-        </w:rPr>
-        <w:t xml:space="preserve">”. </w:t>
-      </w:r>
-      <w:r>
-        <w:rPr>
-          <w:sz w:val="24"/>
-          <w:szCs w:val="24"/>
-        </w:rPr>
-        <w:t xml:space="preserve">En este trabajo se analizará </w:t>
-      </w:r>
-      <w:r>
-        <w:rPr>
-          <w:sz w:val="24"/>
-          <w:szCs w:val="24"/>
-        </w:rPr>
-        <w:t xml:space="preserve">el algoritmo de </w:t>
-      </w:r>
-      <w:proofErr w:type="spellStart"/>
-      <w:r>
-        <w:rPr>
-          <w:sz w:val="24"/>
-          <w:szCs w:val="24"/>
-        </w:rPr>
-        <w:t>stemming</w:t>
-      </w:r>
-      <w:proofErr w:type="spellEnd"/>
-      <w:r>
-        <w:rPr>
-          <w:sz w:val="24"/>
-          <w:szCs w:val="24"/>
-        </w:rPr>
-        <w:t>, y se propondrá una implementación de</w:t>
-      </w:r>
-      <w:r>
-        <w:rPr>
-          <w:sz w:val="24"/>
-          <w:szCs w:val="24"/>
-        </w:rPr>
-        <w:t xml:space="preserve"> </w:t>
-      </w:r>
-      <w:proofErr w:type="spellStart"/>
-      <w:r>
-        <w:rPr>
-          <w:sz w:val="24"/>
-          <w:szCs w:val="24"/>
-        </w:rPr>
-        <w:t>Snowball</w:t>
-      </w:r>
-      <w:proofErr w:type="spellEnd"/>
-      <w:r>
-        <w:rPr>
-          <w:sz w:val="24"/>
-          <w:szCs w:val="24"/>
-        </w:rPr>
-        <w:t xml:space="preserve"> </w:t>
-      </w:r>
-      <w:r>
-        <w:rPr>
-          <w:sz w:val="24"/>
-          <w:szCs w:val="24"/>
-        </w:rPr>
-        <w:t>incluyendo</w:t>
-      </w:r>
-      <w:r>
-        <w:rPr>
-          <w:sz w:val="24"/>
-          <w:szCs w:val="24"/>
-        </w:rPr>
-        <w:t xml:space="preserve"> algunas extensiones.</w:t>
-      </w:r>
-    </w:p>
-    <w:p>
-      <w:pPr>
-        <w:rPr>
-          <w:sz w:val="24"/>
-          <w:szCs w:val="24"/>
-        </w:rPr>
-      </w:pPr>
+        <w:t>]</w:t>
+      </w:r>
     </w:p>
     <w:p>
       <w:pPr>
@@ -852,11 +781,157 @@
         <w:rPr>
           <w:sz w:val="24"/>
           <w:szCs w:val="24"/>
-          <w:lang w:val="en-US"/>
-        </w:rPr>
-      </w:pPr>
+        </w:rPr>
+      </w:pPr>
+      <w:r>
+        <w:rPr>
+          <w:sz w:val="24"/>
+          <w:szCs w:val="24"/>
+        </w:rPr>
+        <w:t xml:space="preserve">Dentro de nuestro sistema de subastas, el proceso se lleva a cabo de la siguiente manera: </w:t>
+      </w:r>
+    </w:p>
+    <w:p>
+      <w:pPr>
+        <w:pStyle w:val="Prrafodelista"/>
+        <w:numPr>
+          <w:ilvl w:val="0"/>
+          <w:numId w:val="3"/>
+        </w:numPr>
+        <w:rPr>
+          <w:sz w:val="24"/>
+          <w:szCs w:val="24"/>
+          <w:lang w:val="es-MX"/>
+        </w:rPr>
+      </w:pPr>
+      <w:r>
+        <w:rPr>
+          <w:sz w:val="24"/>
+          <w:szCs w:val="24"/>
+          <w:lang w:val="es-MX"/>
+        </w:rPr>
+        <w:t xml:space="preserve">Un usuario se conecta y </w:t>
+      </w:r>
+      <w:r>
+        <w:rPr>
+          <w:sz w:val="24"/>
+          <w:szCs w:val="24"/>
+          <w:lang w:val="es-MX"/>
+        </w:rPr>
+        <w:t xml:space="preserve">puede </w:t>
+      </w:r>
+      <w:r>
+        <w:rPr>
+          <w:sz w:val="24"/>
+          <w:szCs w:val="24"/>
+          <w:lang w:val="es-MX"/>
+        </w:rPr>
+        <w:t>ofrece</w:t>
+      </w:r>
+      <w:r>
+        <w:rPr>
+          <w:sz w:val="24"/>
+          <w:szCs w:val="24"/>
+          <w:lang w:val="es-MX"/>
+        </w:rPr>
+        <w:t>r</w:t>
+      </w:r>
+      <w:r>
+        <w:rPr>
+          <w:sz w:val="24"/>
+          <w:szCs w:val="24"/>
+          <w:lang w:val="es-MX"/>
+        </w:rPr>
+        <w:t xml:space="preserve"> un producto</w:t>
+      </w:r>
+      <w:r>
+        <w:rPr>
+          <w:sz w:val="24"/>
+          <w:szCs w:val="24"/>
+          <w:lang w:val="es-MX"/>
+        </w:rPr>
+        <w:t xml:space="preserve"> para subastar</w:t>
+      </w:r>
+      <w:r>
+        <w:rPr>
+          <w:sz w:val="24"/>
+          <w:szCs w:val="24"/>
+          <w:lang w:val="es-MX"/>
+        </w:rPr>
+        <w:t xml:space="preserve">, estableciendo un precio inicial. </w:t>
+      </w:r>
       <w:bookmarkStart w:id="0" w:name="_GoBack"/>
       <w:bookmarkEnd w:id="0"/>
+    </w:p>
+    <w:p>
+      <w:pPr>
+        <w:pStyle w:val="Prrafodelista"/>
+        <w:numPr>
+          <w:ilvl w:val="0"/>
+          <w:numId w:val="3"/>
+        </w:numPr>
+        <w:rPr>
+          <w:sz w:val="24"/>
+          <w:szCs w:val="24"/>
+          <w:lang w:val="es-MX"/>
+        </w:rPr>
+      </w:pPr>
+      <w:r>
+        <w:rPr>
+          <w:sz w:val="24"/>
+          <w:szCs w:val="24"/>
+          <w:lang w:val="es-MX"/>
+        </w:rPr>
+        <w:t xml:space="preserve">Por otra parte, el usuario puede revisar el catálogo de productos ofertados, </w:t>
+      </w:r>
+      <w:r>
+        <w:rPr>
+          <w:sz w:val="24"/>
+          <w:szCs w:val="24"/>
+          <w:lang w:val="es-MX"/>
+        </w:rPr>
+        <w:t xml:space="preserve">y realizar una oferta sobre un producto seleccionado. Esta oferta se puede hacer una o varias veces, siempre y cuando su valor sea mayor al monto actual del producto. </w:t>
+      </w:r>
+    </w:p>
+    <w:p>
+      <w:pPr>
+        <w:rPr>
+          <w:sz w:val="24"/>
+          <w:szCs w:val="24"/>
+          <w:lang w:val="es-MX"/>
+        </w:rPr>
+      </w:pPr>
+    </w:p>
+    <w:p>
+      <w:pPr>
+        <w:rPr>
+          <w:sz w:val="24"/>
+          <w:szCs w:val="24"/>
+          <w:lang w:val="es-MX"/>
+        </w:rPr>
+      </w:pPr>
+    </w:p>
+    <w:p>
+      <w:pPr>
+        <w:pStyle w:val="Prrafodelista"/>
+        <w:numPr>
+          <w:ilvl w:val="0"/>
+          <w:numId w:val="1"/>
+        </w:numPr>
+        <w:rPr>
+          <w:b/>
+          <w:sz w:val="32"/>
+          <w:szCs w:val="24"/>
+        </w:rPr>
+      </w:pPr>
+      <w:r>
+        <w:rPr>
+          <w:b/>
+          <w:sz w:val="32"/>
+          <w:szCs w:val="24"/>
+        </w:rPr>
+        <w:t>Manejo de errores</w:t>
+      </w:r>
     </w:p>
     <w:sectPr>
       <w:pgSz w:w="12240" w:h="15840"/>
@@ -1072,11 +1147,126 @@
       </w:pPr>
     </w:lvl>
   </w:abstractNum>
+  <w:abstractNum w:abstractNumId="2">
+    <w:nsid w:val="4CCE4078"/>
+    <w:multiLevelType w:val="hybridMultilevel"/>
+    <w:tmpl w:val="F1C266F4"/>
+    <w:lvl w:ilvl="0" w:tplc="26828CBE">
+      <w:numFmt w:val="bullet"/>
+      <w:lvlText w:val="-"/>
+      <w:lvlJc w:val="left"/>
+      <w:pPr>
+        <w:ind w:left="720" w:hanging="360"/>
+      </w:pPr>
+      <w:rPr>
+        <w:rFonts w:ascii="Times New Roman" w:eastAsia="Times New Roman" w:hAnsi="Times New Roman" w:cs="Times New Roman" w:hint="default"/>
+      </w:rPr>
+    </w:lvl>
+    <w:lvl w:ilvl="1" w:tplc="04090003" w:tentative="1">
+      <w:start w:val="1"/>
+      <w:numFmt w:val="bullet"/>
+      <w:lvlText w:val="o"/>
+      <w:lvlJc w:val="left"/>
+      <w:pPr>
+        <w:ind w:left="1440" w:hanging="360"/>
+      </w:pPr>
+      <w:rPr>
+        <w:rFonts w:ascii="Courier New" w:hAnsi="Courier New" w:cs="Courier New" w:hint="default"/>
+      </w:rPr>
+    </w:lvl>
+    <w:lvl w:ilvl="2" w:tplc="04090005" w:tentative="1">
+      <w:start w:val="1"/>
+      <w:numFmt w:val="bullet"/>
+      <w:lvlText w:val=""/>
+      <w:lvlJc w:val="left"/>
+      <w:pPr>
+        <w:ind w:left="2160" w:hanging="360"/>
+      </w:pPr>
+      <w:rPr>
+        <w:rFonts w:ascii="Wingdings" w:hAnsi="Wingdings" w:hint="default"/>
+      </w:rPr>
+    </w:lvl>
+    <w:lvl w:ilvl="3" w:tplc="04090001" w:tentative="1">
+      <w:start w:val="1"/>
+      <w:numFmt w:val="bullet"/>
+      <w:lvlText w:val=""/>
+      <w:lvlJc w:val="left"/>
+      <w:pPr>
+        <w:ind w:left="2880" w:hanging="360"/>
+      </w:pPr>
+      <w:rPr>
+        <w:rFonts w:ascii="Symbol" w:hAnsi="Symbol" w:hint="default"/>
+      </w:rPr>
+    </w:lvl>
+    <w:lvl w:ilvl="4" w:tplc="04090003" w:tentative="1">
+      <w:start w:val="1"/>
+      <w:numFmt w:val="bullet"/>
+      <w:lvlText w:val="o"/>
+      <w:lvlJc w:val="left"/>
+      <w:pPr>
+        <w:ind w:left="3600" w:hanging="360"/>
+      </w:pPr>
+      <w:rPr>
+        <w:rFonts w:ascii="Courier New" w:hAnsi="Courier New" w:cs="Courier New" w:hint="default"/>
+      </w:rPr>
+    </w:lvl>
+    <w:lvl w:ilvl="5" w:tplc="04090005" w:tentative="1">
+      <w:start w:val="1"/>
+      <w:numFmt w:val="bullet"/>
+      <w:lvlText w:val=""/>
+      <w:lvlJc w:val="left"/>
+      <w:pPr>
+        <w:ind w:left="4320" w:hanging="360"/>
+      </w:pPr>
+      <w:rPr>
+        <w:rFonts w:ascii="Wingdings" w:hAnsi="Wingdings" w:hint="default"/>
+      </w:rPr>
+    </w:lvl>
+    <w:lvl w:ilvl="6" w:tplc="04090001" w:tentative="1">
+      <w:start w:val="1"/>
+      <w:numFmt w:val="bullet"/>
+      <w:lvlText w:val=""/>
+      <w:lvlJc w:val="left"/>
+      <w:pPr>
+        <w:ind w:left="5040" w:hanging="360"/>
+      </w:pPr>
+      <w:rPr>
+        <w:rFonts w:ascii="Symbol" w:hAnsi="Symbol" w:hint="default"/>
+      </w:rPr>
+    </w:lvl>
+    <w:lvl w:ilvl="7" w:tplc="04090003" w:tentative="1">
+      <w:start w:val="1"/>
+      <w:numFmt w:val="bullet"/>
+      <w:lvlText w:val="o"/>
+      <w:lvlJc w:val="left"/>
+      <w:pPr>
+        <w:ind w:left="5760" w:hanging="360"/>
+      </w:pPr>
+      <w:rPr>
+        <w:rFonts w:ascii="Courier New" w:hAnsi="Courier New" w:cs="Courier New" w:hint="default"/>
+      </w:rPr>
+    </w:lvl>
+    <w:lvl w:ilvl="8" w:tplc="04090005" w:tentative="1">
+      <w:start w:val="1"/>
+      <w:numFmt w:val="bullet"/>
+      <w:lvlText w:val=""/>
+      <w:lvlJc w:val="left"/>
+      <w:pPr>
+        <w:ind w:left="6480" w:hanging="360"/>
+      </w:pPr>
+      <w:rPr>
+        <w:rFonts w:ascii="Wingdings" w:hAnsi="Wingdings" w:hint="default"/>
+      </w:rPr>
+    </w:lvl>
+  </w:abstractNum>
   <w:num w:numId="1">
     <w:abstractNumId w:val="1"/>
   </w:num>
   <w:num w:numId="2">
     <w:abstractNumId w:val="0"/>
+  </w:num>
+  <w:num w:numId="3">
+    <w:abstractNumId w:val="2"/>
   </w:num>
 </w:numbering>
 </file>

</xml_diff>